<commit_message>
SP Lila User Story Updates
</commit_message>
<xml_diff>
--- a/03 Srila Prabhupada Lila/User Story Elaboration.docx
+++ b/03 Srila Prabhupada Lila/User Story Elaboration.docx
@@ -5,9 +5,6 @@
     <w:p>
       <w:pPr>
         <w:pStyle w:val="Heading1"/>
-        <w:widowControl w:val="0"/>
-        <w:spacing w:before="120"/>
-        <w:jc w:val="left"/>
       </w:pPr>
       <w:bookmarkStart w:id="0" w:name="_Toc467590813"/>
       <w:r>
@@ -64,7 +61,6 @@
           <w:p>
             <w:pPr>
               <w:pStyle w:val="TableHeader"/>
-              <w:spacing w:before="120" w:after="120"/>
             </w:pPr>
             <w:r>
               <w:t>Modules</w:t>
@@ -79,7 +75,6 @@
           <w:p>
             <w:pPr>
               <w:pStyle w:val="TableHeader"/>
-              <w:spacing w:before="120" w:after="120"/>
             </w:pPr>
             <w:r>
               <w:t>Requirements</w:t>
@@ -93,10 +88,6 @@
             <w:tcW w:w="2155" w:type="dxa"/>
           </w:tcPr>
           <w:p>
-            <w:pPr>
-              <w:pStyle w:val="TableText"/>
-              <w:spacing w:before="120" w:after="120"/>
-            </w:pPr>
             <w:r>
               <w:t>Pastimes</w:t>
             </w:r>
@@ -154,7 +145,6 @@
           <w:p>
             <w:pPr>
               <w:pStyle w:val="TableHeader"/>
-              <w:spacing w:before="120" w:after="120" w:line="240" w:lineRule="auto"/>
             </w:pPr>
             <w:r>
               <w:t>User Persona</w:t>
@@ -169,7 +159,6 @@
           <w:p>
             <w:pPr>
               <w:pStyle w:val="TableHeader"/>
-              <w:spacing w:before="120" w:after="120" w:line="240" w:lineRule="auto"/>
             </w:pPr>
             <w:r>
               <w:t>Responsibilities</w:t>
@@ -183,11 +172,6 @@
             <w:tcW w:w="2155" w:type="dxa"/>
           </w:tcPr>
           <w:p>
-            <w:pPr>
-              <w:pStyle w:val="TableText"/>
-              <w:spacing w:before="120" w:after="120" w:line="240" w:lineRule="auto"/>
-            </w:pPr>
-            <w:bookmarkStart w:id="3" w:name="_GoBack"/>
             <w:r>
               <w:t>Administrator</w:t>
             </w:r>
@@ -204,17 +188,12 @@
           </w:p>
         </w:tc>
       </w:tr>
-      <w:bookmarkEnd w:id="3"/>
       <w:tr>
         <w:tc>
           <w:tcPr>
             <w:tcW w:w="2155" w:type="dxa"/>
           </w:tcPr>
           <w:p>
-            <w:pPr>
-              <w:pStyle w:val="TableText"/>
-              <w:spacing w:before="120" w:after="120" w:line="240" w:lineRule="auto"/>
-            </w:pPr>
             <w:r>
               <w:t>Reviewer</w:t>
             </w:r>
@@ -243,10 +222,6 @@
             <w:tcW w:w="2155" w:type="dxa"/>
           </w:tcPr>
           <w:p>
-            <w:pPr>
-              <w:pStyle w:val="TableText"/>
-              <w:spacing w:before="120" w:after="120" w:line="240" w:lineRule="auto"/>
-            </w:pPr>
             <w:r>
               <w:t>Approver</w:t>
             </w:r>
@@ -269,10 +244,6 @@
             <w:tcW w:w="2155" w:type="dxa"/>
           </w:tcPr>
           <w:p>
-            <w:pPr>
-              <w:pStyle w:val="TableText"/>
-              <w:spacing w:before="120" w:after="120" w:line="240" w:lineRule="auto"/>
-            </w:pPr>
             <w:r>
               <w:t>Volunteer</w:t>
             </w:r>
@@ -318,6 +289,38 @@
       </w:r>
     </w:p>
     <w:p>
+      <w:pPr>
+        <w:pStyle w:val="UserStory"/>
+      </w:pPr>
+      <w:r>
+        <w:rPr>
+          <w:b/>
+        </w:rPr>
+        <w:t xml:space="preserve">As a </w:t>
+      </w:r>
+      <w:r>
+        <w:t xml:space="preserve">volunteer, </w:t>
+      </w:r>
+      <w:r>
+        <w:rPr>
+          <w:b/>
+        </w:rPr>
+        <w:t xml:space="preserve">I want to </w:t>
+      </w:r>
+      <w:r>
+        <w:t xml:space="preserve">create a pastime record from the book, </w:t>
+      </w:r>
+      <w:r>
+        <w:rPr>
+          <w:b/>
+        </w:rPr>
+        <w:t>so that</w:t>
+      </w:r>
+      <w:r>
+        <w:t xml:space="preserve"> the pastime can be digitized and available for publishing in the Srila Prabhupada Lila mobile app.</w:t>
+      </w:r>
+    </w:p>
+    <w:p>
       <w:r>
         <w:t xml:space="preserve">The volunteer can create a pastime and give an appropriate title to the pastime. The title should be limited to 60 characters (otherwise the mobile app display will not be proper). The following data need to be captured for each pastime created: </w:t>
       </w:r>
@@ -381,6 +384,38 @@
       </w:r>
     </w:p>
     <w:p>
+      <w:pPr>
+        <w:pStyle w:val="UserStory"/>
+      </w:pPr>
+      <w:r>
+        <w:rPr>
+          <w:b/>
+        </w:rPr>
+        <w:t xml:space="preserve">As a </w:t>
+      </w:r>
+      <w:r>
+        <w:t xml:space="preserve">volunteer, </w:t>
+      </w:r>
+      <w:r>
+        <w:rPr>
+          <w:b/>
+        </w:rPr>
+        <w:t xml:space="preserve">I want to </w:t>
+      </w:r>
+      <w:r>
+        <w:t xml:space="preserve">index a pastime with various tags (location, keywords, qualities, devotees involved) </w:t>
+      </w:r>
+      <w:r>
+        <w:rPr>
+          <w:b/>
+        </w:rPr>
+        <w:t>so that</w:t>
+      </w:r>
+      <w:r>
+        <w:t xml:space="preserve"> the pastime can be categorized and indexed for search.</w:t>
+      </w:r>
+    </w:p>
+    <w:p>
       <w:r>
         <w:t>The volunteer can set</w:t>
       </w:r>
@@ -481,15 +516,59 @@
         <w:t>S-SP-004</w:t>
       </w:r>
       <w:r>
-        <w:t>: Edit the pastime</w:t>
-      </w:r>
-    </w:p>
-    <w:p>
-      <w:r>
-        <w:t>The volunteer who is having edit privileges can edit the pastime and make changes to the text.</w:t>
-      </w:r>
-      <w:r>
-        <w:t xml:space="preserve"> Once the text is edited, the pastime need to be stored separately and should wait for review before effecting the change. The system should capture the purpose for which the volunteer is editing the pastime.</w:t>
+        <w:t xml:space="preserve">: </w:t>
+      </w:r>
+      <w:r>
+        <w:t>Make corrections to</w:t>
+      </w:r>
+      <w:r>
+        <w:t xml:space="preserve"> the </w:t>
+      </w:r>
+      <w:r>
+        <w:t>pastime</w:t>
+      </w:r>
+    </w:p>
+    <w:p>
+      <w:pPr>
+        <w:pStyle w:val="UserStory"/>
+      </w:pPr>
+      <w:r>
+        <w:rPr>
+          <w:b/>
+        </w:rPr>
+        <w:t xml:space="preserve">As a </w:t>
+      </w:r>
+      <w:r>
+        <w:t xml:space="preserve">volunteer, </w:t>
+      </w:r>
+      <w:r>
+        <w:rPr>
+          <w:b/>
+        </w:rPr>
+        <w:t xml:space="preserve">I want to </w:t>
+      </w:r>
+      <w:r>
+        <w:t xml:space="preserve">make corrections (if I find anything wrong) </w:t>
+      </w:r>
+      <w:r>
+        <w:rPr>
+          <w:b/>
+        </w:rPr>
+        <w:t>so that</w:t>
+      </w:r>
+      <w:r>
+        <w:t xml:space="preserve"> I can ensure that the pastime created is error free.</w:t>
+      </w:r>
+    </w:p>
+    <w:p>
+      <w:r>
+        <w:rPr>
+          <w:b/>
+        </w:rPr>
+        <w:t>Note:</w:t>
+      </w:r>
+      <w:r>
+        <w:t xml:space="preserve"> Once the pastime is taken up for review, the volunteer cannot make any further changes to it.</w:t>
       </w:r>
     </w:p>
     <w:p>
@@ -497,44 +576,6 @@
         <w:pStyle w:val="Heading2"/>
       </w:pPr>
       <w:r>
-        <w:t>US-SP-00</w:t>
-      </w:r>
-      <w:r>
-        <w:t>4 (b)</w:t>
-      </w:r>
-      <w:r>
-        <w:t>: Review the edited pastime</w:t>
-      </w:r>
-    </w:p>
-    <w:p>
-      <w:r>
-        <w:t>The reviewer can view the edited and unedited version, compare them to ensure that there was no damage to the original text due to the edit and then pass it for the approval.</w:t>
-      </w:r>
-    </w:p>
-    <w:p>
-      <w:pPr>
-        <w:pStyle w:val="Heading2"/>
-      </w:pPr>
-      <w:r>
-        <w:t>US-SP-00</w:t>
-      </w:r>
-      <w:r>
-        <w:t>4 (c)</w:t>
-      </w:r>
-      <w:r>
-        <w:t>: Approve the edited pastime</w:t>
-      </w:r>
-    </w:p>
-    <w:p>
-      <w:r>
-        <w:t>The approver can approve the edited pastimes after the review. Once approved, the original text is replaced with the edited text. Still the old versions shall be available for the administrator.</w:t>
-      </w:r>
-    </w:p>
-    <w:p>
-      <w:pPr>
-        <w:pStyle w:val="Heading2"/>
-      </w:pPr>
-      <w:r>
         <w:t>US-SP-005</w:t>
       </w:r>
       <w:r>
@@ -542,8 +583,58 @@
       </w:r>
     </w:p>
     <w:p>
-      <w:r>
-        <w:t xml:space="preserve">The volunteer / administrator / reviewer can </w:t>
+      <w:pPr>
+        <w:pStyle w:val="UserStory"/>
+      </w:pPr>
+      <w:r>
+        <w:rPr>
+          <w:b/>
+        </w:rPr>
+        <w:t xml:space="preserve">As a </w:t>
+      </w:r>
+      <w:r>
+        <w:t>volunteer</w:t>
+      </w:r>
+      <w:r>
+        <w:t xml:space="preserve">, </w:t>
+      </w:r>
+      <w:r>
+        <w:rPr>
+          <w:b/>
+        </w:rPr>
+        <w:t xml:space="preserve">I want to </w:t>
+      </w:r>
+      <w:r>
+        <w:t>update or modify the keywords / tags</w:t>
+      </w:r>
+      <w:r>
+        <w:t xml:space="preserve"> </w:t>
+      </w:r>
+      <w:r>
+        <w:rPr>
+          <w:b/>
+        </w:rPr>
+        <w:t>so that</w:t>
+      </w:r>
+      <w:r>
+        <w:t xml:space="preserve"> I can </w:t>
+      </w:r>
+      <w:r>
+        <w:t>re-tag them at any time</w:t>
+      </w:r>
+      <w:r>
+        <w:t>.</w:t>
+      </w:r>
+    </w:p>
+    <w:p>
+      <w:r>
+        <w:t xml:space="preserve">The volunteer / reviewer </w:t>
+      </w:r>
+      <w:r>
+        <w:t xml:space="preserve">/ approver </w:t>
+      </w:r>
+      <w:r>
+        <w:t xml:space="preserve">can </w:t>
       </w:r>
     </w:p>
     <w:p>
@@ -555,7 +646,6 @@
         </w:numPr>
       </w:pPr>
       <w:r>
-        <w:lastRenderedPageBreak/>
         <w:t>modify the tags</w:t>
       </w:r>
       <w:r>
@@ -580,6 +670,7 @@
         </w:numPr>
       </w:pPr>
       <w:r>
+        <w:lastRenderedPageBreak/>
         <w:t>change the details like source, narrator and date of pastime.</w:t>
       </w:r>
     </w:p>
@@ -596,9 +687,6 @@
         <w:t>US-SP-006</w:t>
       </w:r>
       <w:r>
-        <w:t xml:space="preserve"> (a)</w:t>
-      </w:r>
-      <w:r>
         <w:t>: Re</w:t>
       </w:r>
       <w:r>
@@ -606,6 +694,38 @@
       </w:r>
     </w:p>
     <w:p>
+      <w:pPr>
+        <w:pStyle w:val="UserStory"/>
+      </w:pPr>
+      <w:r>
+        <w:rPr>
+          <w:b/>
+        </w:rPr>
+        <w:t xml:space="preserve">As a </w:t>
+      </w:r>
+      <w:r>
+        <w:t xml:space="preserve">reviewer, </w:t>
+      </w:r>
+      <w:r>
+        <w:rPr>
+          <w:b/>
+        </w:rPr>
+        <w:t xml:space="preserve">I want to </w:t>
+      </w:r>
+      <w:r>
+        <w:t xml:space="preserve">review the pastime to see the appropriateness of the title </w:t>
+      </w:r>
+      <w:r>
+        <w:rPr>
+          <w:b/>
+        </w:rPr>
+        <w:t>so that</w:t>
+      </w:r>
+      <w:r>
+        <w:t xml:space="preserve"> I can suggest changes required if any.</w:t>
+      </w:r>
+    </w:p>
+    <w:p>
       <w:r>
         <w:t xml:space="preserve">The reviewer can review the pastime and see whether the title given is appropriate. If it is not appropriate the reviewer can also </w:t>
       </w:r>
@@ -621,16 +741,48 @@
     </w:p>
     <w:p>
       <w:pPr>
-        <w:pStyle w:val="Heading3"/>
+        <w:pStyle w:val="Heading2"/>
       </w:pPr>
       <w:r>
         <w:t>US-SP-00</w:t>
       </w:r>
       <w:r>
-        <w:t>6</w:t>
-      </w:r>
-      <w:r>
-        <w:t xml:space="preserve"> (b): Give feedback on a pastime</w:t>
+        <w:t>7</w:t>
+      </w:r>
+      <w:r>
+        <w:t>: Give feedback on a pastime</w:t>
+      </w:r>
+    </w:p>
+    <w:p>
+      <w:pPr>
+        <w:pStyle w:val="UserStory"/>
+      </w:pPr>
+      <w:r>
+        <w:rPr>
+          <w:b/>
+        </w:rPr>
+        <w:t xml:space="preserve">As a </w:t>
+      </w:r>
+      <w:r>
+        <w:t xml:space="preserve">reviewer, </w:t>
+      </w:r>
+      <w:r>
+        <w:rPr>
+          <w:b/>
+        </w:rPr>
+        <w:t xml:space="preserve">I want to </w:t>
+      </w:r>
+      <w:r>
+        <w:t xml:space="preserve">give feedback on reviewed pastime </w:t>
+      </w:r>
+      <w:r>
+        <w:rPr>
+          <w:b/>
+        </w:rPr>
+        <w:t>so that</w:t>
+      </w:r>
+      <w:r>
+        <w:t xml:space="preserve"> the content can be improved.</w:t>
       </w:r>
     </w:p>
     <w:p>
@@ -712,13 +864,48 @@
     </w:p>
     <w:p>
       <w:pPr>
-        <w:pStyle w:val="Heading3"/>
-      </w:pPr>
-      <w:r>
-        <w:t>US-SP-006</w:t>
-      </w:r>
-      <w:r>
-        <w:t xml:space="preserve"> (c): Setting visibility of a pastime</w:t>
+        <w:pStyle w:val="Heading2"/>
+      </w:pPr>
+      <w:r>
+        <w:t>US-SP-00</w:t>
+      </w:r>
+      <w:r>
+        <w:t>8</w:t>
+      </w:r>
+      <w:r>
+        <w:t>: Setting visibility of a pastime</w:t>
+      </w:r>
+    </w:p>
+    <w:p>
+      <w:pPr>
+        <w:pStyle w:val="UserStory"/>
+      </w:pPr>
+      <w:r>
+        <w:rPr>
+          <w:b/>
+        </w:rPr>
+        <w:t xml:space="preserve">As a </w:t>
+      </w:r>
+      <w:r>
+        <w:t xml:space="preserve">reviewer, </w:t>
+      </w:r>
+      <w:r>
+        <w:rPr>
+          <w:b/>
+        </w:rPr>
+        <w:t xml:space="preserve">I want to </w:t>
+      </w:r>
+      <w:r>
+        <w:t xml:space="preserve">suggest visibility setting for the pastime </w:t>
+      </w:r>
+      <w:r>
+        <w:rPr>
+          <w:b/>
+        </w:rPr>
+        <w:t>so that</w:t>
+      </w:r>
+      <w:r>
+        <w:t xml:space="preserve"> the pastime visibility can be configured in the mobile app accordingly.</w:t>
       </w:r>
     </w:p>
     <w:p>
@@ -746,15 +933,45 @@
         <w:t>US-SP-00</w:t>
       </w:r>
       <w:r>
-        <w:t>7</w:t>
-      </w:r>
-      <w:r>
-        <w:t>: Release the pastime if it is difficult for me to review it</w:t>
-      </w:r>
-    </w:p>
-    <w:p>
-      <w:r>
-        <w:t>If the reviewer finds it difficult to comprehend the pastime and suggest a title or give a feedback, it can be released. The released pastimes will be then allocated to some other reviewer.</w:t>
+        <w:t>9</w:t>
+      </w:r>
+      <w:r>
+        <w:t xml:space="preserve">: Release the pastime if it is difficult for me to review </w:t>
+      </w:r>
+      <w:r>
+        <w:t>it</w:t>
+      </w:r>
+    </w:p>
+    <w:p>
+      <w:pPr>
+        <w:pStyle w:val="UserStory"/>
+      </w:pPr>
+      <w:r>
+        <w:rPr>
+          <w:b/>
+        </w:rPr>
+        <w:t xml:space="preserve">As a </w:t>
+      </w:r>
+      <w:r>
+        <w:t xml:space="preserve">reviewer, </w:t>
+      </w:r>
+      <w:r>
+        <w:rPr>
+          <w:b/>
+        </w:rPr>
+        <w:t xml:space="preserve">I want to </w:t>
+      </w:r>
+      <w:r>
+        <w:t xml:space="preserve">release a pastime if it is difficult for me to review </w:t>
+      </w:r>
+      <w:r>
+        <w:rPr>
+          <w:b/>
+        </w:rPr>
+        <w:t>so that</w:t>
+      </w:r>
+      <w:r>
+        <w:t xml:space="preserve"> the other reviewer can suggest title and give feedback.</w:t>
       </w:r>
     </w:p>
     <w:p>
@@ -765,15 +982,45 @@
         <w:t>US-SP-0</w:t>
       </w:r>
       <w:r>
-        <w:t>08:</w:t>
+        <w:t>10</w:t>
+      </w:r>
+      <w:r>
+        <w:t>:</w:t>
       </w:r>
       <w:r>
         <w:t xml:space="preserve"> View the leader dashboard - see status of top 10 contributors</w:t>
       </w:r>
     </w:p>
     <w:p>
-      <w:r>
-        <w:t>When the reviewers or approvers login to the application, they can see the top 10 contributors, who have reviewed highest number of the pastimes.</w:t>
+      <w:pPr>
+        <w:pStyle w:val="UserStory"/>
+      </w:pPr>
+      <w:r>
+        <w:rPr>
+          <w:b/>
+        </w:rPr>
+        <w:t xml:space="preserve">As a </w:t>
+      </w:r>
+      <w:r>
+        <w:t xml:space="preserve">reviewer, </w:t>
+      </w:r>
+      <w:r>
+        <w:rPr>
+          <w:b/>
+        </w:rPr>
+        <w:t xml:space="preserve">I want to </w:t>
+      </w:r>
+      <w:r>
+        <w:t xml:space="preserve">see the top 10 reviewers (based on number of pastimes reviewed) </w:t>
+      </w:r>
+      <w:r>
+        <w:rPr>
+          <w:b/>
+        </w:rPr>
+        <w:t>so that</w:t>
+      </w:r>
+      <w:r>
+        <w:t xml:space="preserve"> I can see where I stand.</w:t>
       </w:r>
     </w:p>
     <w:p>
@@ -781,10 +1028,11 @@
         <w:pStyle w:val="Heading2"/>
       </w:pPr>
       <w:r>
+        <w:lastRenderedPageBreak/>
         <w:t>U</w:t>
       </w:r>
       <w:r>
-        <w:t>S-SP-009</w:t>
+        <w:t>S-SP-011</w:t>
       </w:r>
       <w:r>
         <w:t xml:space="preserve">: View the list of pastimes allocated </w:t>
@@ -800,6 +1048,38 @@
       </w:r>
       <w:r>
         <w:t xml:space="preserve"> review</w:t>
+      </w:r>
+    </w:p>
+    <w:p>
+      <w:pPr>
+        <w:pStyle w:val="UserStory"/>
+      </w:pPr>
+      <w:r>
+        <w:rPr>
+          <w:b/>
+        </w:rPr>
+        <w:t xml:space="preserve">As a </w:t>
+      </w:r>
+      <w:r>
+        <w:t xml:space="preserve">reviewer, </w:t>
+      </w:r>
+      <w:r>
+        <w:rPr>
+          <w:b/>
+        </w:rPr>
+        <w:t xml:space="preserve">I want to </w:t>
+      </w:r>
+      <w:r>
+        <w:t xml:space="preserve">be allocated the 3 pastimes for my review every day </w:t>
+      </w:r>
+      <w:r>
+        <w:rPr>
+          <w:b/>
+        </w:rPr>
+        <w:t>so that</w:t>
+      </w:r>
+      <w:r>
+        <w:t xml:space="preserve"> I can review them daily.</w:t>
       </w:r>
     </w:p>
     <w:p>
@@ -839,16 +1119,412 @@
         <w:t>US-SP-01</w:t>
       </w:r>
       <w:r>
-        <w:t>0</w:t>
+        <w:t>2</w:t>
       </w:r>
       <w:r>
         <w:t>: Fetch more pastimes if I have completed my quota to review</w:t>
       </w:r>
     </w:p>
     <w:p>
+      <w:pPr>
+        <w:pStyle w:val="UserStory"/>
+      </w:pPr>
+      <w:r>
+        <w:rPr>
+          <w:b/>
+        </w:rPr>
+        <w:t xml:space="preserve">As a </w:t>
+      </w:r>
+      <w:r>
+        <w:t xml:space="preserve">reviewer, </w:t>
+      </w:r>
+      <w:r>
+        <w:rPr>
+          <w:b/>
+        </w:rPr>
+        <w:t xml:space="preserve">I want to </w:t>
+      </w:r>
+      <w:r>
+        <w:t xml:space="preserve">fetch more pastimes </w:t>
+      </w:r>
+      <w:r>
+        <w:rPr>
+          <w:b/>
+        </w:rPr>
+        <w:t>so that</w:t>
+      </w:r>
+      <w:r>
+        <w:t xml:space="preserve"> I can review more pastimes whenever I have extra time.</w:t>
+      </w:r>
+    </w:p>
+    <w:p>
+      <w:r>
+        <w:t>After completed the review for the allocated quota of pastimes, the reviewer can fetch more pastimes. Every fetch will allocate 3 more pastimes for review.</w:t>
+      </w:r>
+    </w:p>
+    <w:p>
+      <w:pPr>
+        <w:pStyle w:val="Heading2"/>
+      </w:pPr>
+      <w:r>
+        <w:t>US-SP-01</w:t>
+      </w:r>
+      <w:r>
+        <w:t>3</w:t>
+      </w:r>
+      <w:r>
+        <w:t xml:space="preserve">: View the list of pastimes </w:t>
+      </w:r>
+      <w:r>
+        <w:t>for which</w:t>
+      </w:r>
+      <w:r>
+        <w:t xml:space="preserve"> I have submitted </w:t>
+      </w:r>
+      <w:r>
+        <w:t>the review</w:t>
+      </w:r>
+    </w:p>
+    <w:p>
+      <w:pPr>
+        <w:pStyle w:val="UserStory"/>
+      </w:pPr>
+      <w:r>
+        <w:rPr>
+          <w:b/>
+        </w:rPr>
+        <w:t xml:space="preserve">As a </w:t>
+      </w:r>
+      <w:r>
+        <w:t xml:space="preserve">reviewer, </w:t>
+      </w:r>
+      <w:r>
+        <w:rPr>
+          <w:b/>
+        </w:rPr>
+        <w:t xml:space="preserve">I want to </w:t>
+      </w:r>
+      <w:r>
+        <w:t xml:space="preserve">view the list of pastimes that I have reviewed </w:t>
+      </w:r>
+      <w:r>
+        <w:rPr>
+          <w:b/>
+        </w:rPr>
+        <w:t>so that</w:t>
+      </w:r>
+      <w:r>
+        <w:t xml:space="preserve"> I know the approval status.</w:t>
+      </w:r>
+    </w:p>
+    <w:p>
+      <w:r>
+        <w:t>The reviewer can also view the list of all pastimes</w:t>
+      </w:r>
+      <w:r>
+        <w:t xml:space="preserve"> for which he / she has submitted the review and see</w:t>
+      </w:r>
+      <w:r>
+        <w:t xml:space="preserve"> the status of it. </w:t>
+      </w:r>
+      <w:r>
+        <w:t>As long as the approver has not approved it, the reviewer can still make corrections to the review.</w:t>
+      </w:r>
+    </w:p>
+    <w:p>
+      <w:pPr>
+        <w:pStyle w:val="Heading2"/>
+      </w:pPr>
+      <w:r>
+        <w:t>US-SP-014</w:t>
+      </w:r>
+      <w:r>
+        <w:t>: View all the suggested titles</w:t>
+      </w:r>
+    </w:p>
+    <w:p>
+      <w:pPr>
+        <w:pStyle w:val="UserStory"/>
+      </w:pPr>
+      <w:r>
+        <w:rPr>
+          <w:b/>
+        </w:rPr>
+        <w:t>As a</w:t>
+      </w:r>
+      <w:r>
+        <w:rPr>
+          <w:b/>
+        </w:rPr>
+        <w:t>n</w:t>
+      </w:r>
+      <w:r>
+        <w:rPr>
+          <w:b/>
+        </w:rPr>
+        <w:t xml:space="preserve"> </w:t>
+      </w:r>
+      <w:r>
+        <w:t xml:space="preserve">approver, </w:t>
+      </w:r>
+      <w:r>
+        <w:rPr>
+          <w:b/>
+        </w:rPr>
+        <w:t xml:space="preserve">I want to </w:t>
+      </w:r>
+      <w:r>
+        <w:t xml:space="preserve">view the list of pastimes that are already reviewed </w:t>
+      </w:r>
+      <w:r>
+        <w:rPr>
+          <w:b/>
+        </w:rPr>
+        <w:t>so that</w:t>
+      </w:r>
+      <w:r>
+        <w:t xml:space="preserve"> I can see the suggested titles and approve them.</w:t>
+      </w:r>
+    </w:p>
+    <w:p>
+      <w:r>
+        <w:t xml:space="preserve">The approver can view the </w:t>
+      </w:r>
+      <w:r>
+        <w:t>list of all suggested titles.</w:t>
+      </w:r>
+      <w:r>
+        <w:t xml:space="preserve"> </w:t>
+      </w:r>
+      <w:r>
+        <w:t>The list can be filtered based on the book name, reviewer name or the status (pending / approved).</w:t>
+      </w:r>
+    </w:p>
+    <w:p>
+      <w:pPr>
+        <w:pStyle w:val="Heading2"/>
+      </w:pPr>
+      <w:r>
+        <w:t xml:space="preserve">US-SP-015: </w:t>
+      </w:r>
+      <w:r>
+        <w:t>Approve the Suggested</w:t>
+      </w:r>
+      <w:r>
+        <w:t xml:space="preserve"> Title</w:t>
+      </w:r>
+    </w:p>
+    <w:p>
+      <w:pPr>
+        <w:pStyle w:val="UserStory"/>
+      </w:pPr>
+      <w:r>
+        <w:rPr>
+          <w:b/>
+        </w:rPr>
+        <w:t>As a</w:t>
+      </w:r>
+      <w:r>
+        <w:rPr>
+          <w:b/>
+        </w:rPr>
+        <w:t>n</w:t>
+      </w:r>
+      <w:r>
+        <w:rPr>
+          <w:b/>
+        </w:rPr>
+        <w:t xml:space="preserve"> </w:t>
+      </w:r>
+      <w:r>
+        <w:t xml:space="preserve">approver, </w:t>
+      </w:r>
+      <w:r>
+        <w:rPr>
+          <w:b/>
+        </w:rPr>
+        <w:t xml:space="preserve">I want to </w:t>
+      </w:r>
+      <w:r>
+        <w:t xml:space="preserve">view the pastime to see whether the title suggested is appropriate </w:t>
+      </w:r>
+      <w:r>
+        <w:t>and</w:t>
+      </w:r>
+      <w:r>
+        <w:t xml:space="preserve"> approve the title </w:t>
+      </w:r>
+      <w:r>
+        <w:rPr>
+          <w:b/>
+        </w:rPr>
+        <w:t>so that</w:t>
+      </w:r>
+      <w:r>
+        <w:t xml:space="preserve"> the title is suitable for the pastime.</w:t>
+      </w:r>
+    </w:p>
+    <w:p>
+      <w:pPr>
+        <w:pStyle w:val="Heading2"/>
+      </w:pPr>
+      <w:r>
+        <w:t>US-SP-016: Make corrections to the title and approve</w:t>
+      </w:r>
+    </w:p>
+    <w:p>
+      <w:pPr>
+        <w:pStyle w:val="UserStory"/>
+      </w:pPr>
+      <w:r>
+        <w:rPr>
+          <w:b/>
+        </w:rPr>
+        <w:t>As a</w:t>
+      </w:r>
+      <w:r>
+        <w:rPr>
+          <w:b/>
+        </w:rPr>
+        <w:t>n</w:t>
+      </w:r>
+      <w:r>
+        <w:rPr>
+          <w:b/>
+        </w:rPr>
+        <w:t xml:space="preserve"> </w:t>
+      </w:r>
+      <w:r>
+        <w:t xml:space="preserve">approver, </w:t>
+      </w:r>
+      <w:r>
+        <w:rPr>
+          <w:b/>
+        </w:rPr>
+        <w:t xml:space="preserve">I want to </w:t>
+      </w:r>
+      <w:r>
+        <w:t xml:space="preserve">make corrections to the title </w:t>
+      </w:r>
+      <w:r>
+        <w:rPr>
+          <w:b/>
+        </w:rPr>
+        <w:t>so that</w:t>
+      </w:r>
+      <w:r>
+        <w:t xml:space="preserve"> I can </w:t>
+      </w:r>
+      <w:r>
+        <w:t>correct them then and there and approve.</w:t>
+      </w:r>
+    </w:p>
+    <w:p>
+      <w:r>
+        <w:t xml:space="preserve">When the approver selects a pastime from the list of reviewed pastimes waiting for approval, the pastime is displayed. The original title and the title suggested by the reviewer are both shown. The approver can </w:t>
+      </w:r>
+    </w:p>
+    <w:p>
+      <w:pPr>
+        <w:pStyle w:val="ListParagraph"/>
+        <w:numPr>
+          <w:ilvl w:val="0"/>
+          <w:numId w:val="7"/>
+        </w:numPr>
+      </w:pPr>
+      <w:r>
+        <w:t xml:space="preserve">Approve the title or </w:t>
+      </w:r>
+    </w:p>
+    <w:p>
+      <w:pPr>
+        <w:pStyle w:val="ListParagraph"/>
+        <w:numPr>
+          <w:ilvl w:val="0"/>
+          <w:numId w:val="7"/>
+        </w:numPr>
+      </w:pPr>
+      <w:r>
+        <w:t xml:space="preserve">Make corrections to the title suggested by the reviewer and then approve it. </w:t>
+      </w:r>
+    </w:p>
+    <w:p>
+      <w:pPr>
+        <w:pStyle w:val="Heading2"/>
+      </w:pPr>
+      <w:r>
+        <w:t>US-SP-01</w:t>
+      </w:r>
+      <w:r>
+        <w:t>7</w:t>
+      </w:r>
+      <w:r>
+        <w:t>: Edit the Pastimes</w:t>
+      </w:r>
+    </w:p>
+    <w:p>
+      <w:pPr>
+        <w:pStyle w:val="UserStory"/>
+      </w:pPr>
+      <w:r>
+        <w:rPr>
+          <w:b/>
+        </w:rPr>
+        <w:t>As a</w:t>
+      </w:r>
+      <w:r>
+        <w:rPr>
+          <w:b/>
+        </w:rPr>
+        <w:t>n</w:t>
+      </w:r>
+      <w:r>
+        <w:rPr>
+          <w:b/>
+        </w:rPr>
+        <w:t xml:space="preserve"> </w:t>
+      </w:r>
+      <w:r>
+        <w:t xml:space="preserve">approver, </w:t>
+      </w:r>
+      <w:r>
+        <w:rPr>
+          <w:b/>
+        </w:rPr>
+        <w:t xml:space="preserve">I want to </w:t>
+      </w:r>
+      <w:r>
+        <w:t xml:space="preserve">edit the pastimes </w:t>
+      </w:r>
+      <w:r>
+        <w:rPr>
+          <w:b/>
+        </w:rPr>
+        <w:t>so that</w:t>
+      </w:r>
+      <w:r>
+        <w:t xml:space="preserve"> I can proof read and make corrections immediately.</w:t>
+      </w:r>
+    </w:p>
+    <w:p>
       <w:r>
         <w:lastRenderedPageBreak/>
-        <w:t>After completed the review for the allocated quota of pastimes, the reviewer can fetch more pastimes. Every fetch will allocate 3 more pastimes for review.</w:t>
+        <w:t>When the approver selects a pastime to approve the suggested title, include an indicator based on the feedback given by the reviewer (</w:t>
+      </w:r>
+      <w:r>
+        <w:sym w:font="Wingdings 2" w:char="F050"/>
+      </w:r>
+      <w:r>
+        <w:t xml:space="preserve"> if everything is ok and </w:t>
+      </w:r>
+      <w:r>
+        <w:sym w:font="Wingdings 2" w:char="F04F"/>
+      </w:r>
+      <w:r>
+        <w:t xml:space="preserve"> if there are some errors to be corrected - like spelling errors, formatting errors, contextual ambiguity, grammatical errors) Irrespective of the feedback the approver will have an option to edit the pastime and make any corrections. </w:t>
+      </w:r>
+      <w:r>
+        <w:t>A copy of the original version is stored separately for later access (only during the first edit).</w:t>
       </w:r>
     </w:p>
     <w:p>
@@ -859,51 +1535,163 @@
         <w:t>US-SP-01</w:t>
       </w:r>
       <w:r>
-        <w:t>1</w:t>
-      </w:r>
-      <w:r>
-        <w:t xml:space="preserve">: View the list of pastimes </w:t>
-      </w:r>
-      <w:r>
-        <w:t>for which</w:t>
-      </w:r>
-      <w:r>
-        <w:t xml:space="preserve"> I have submitted </w:t>
-      </w:r>
-      <w:r>
-        <w:t>the review</w:t>
-      </w:r>
-    </w:p>
-    <w:p>
-      <w:r>
-        <w:t>The reviewer can also view the list of all pastimes</w:t>
-      </w:r>
-      <w:r>
-        <w:t xml:space="preserve"> for which he / she has submitted the review and see</w:t>
-      </w:r>
-      <w:r>
-        <w:t xml:space="preserve"> the status of it. </w:t>
-      </w:r>
-      <w:r>
-        <w:t>As long as the approver has not approved it, the reviewer can still make corrections to the review.</w:t>
-      </w:r>
-    </w:p>
-    <w:p>
-      <w:pPr>
-        <w:pStyle w:val="Heading2"/>
-      </w:pPr>
-      <w:r>
-        <w:t>US-SP-012</w:t>
-      </w:r>
-      <w:r>
-        <w:t>: View all the suggested titles and approve them / reject them</w:t>
-      </w:r>
-    </w:p>
-    <w:p>
-      <w:r>
-        <w:t xml:space="preserve">The approver can view all the submitted reviews. The review submitted by the reviewer may be accepted or rejected. Once rejected, it comes back to the allocated pastime list of the reviewer. </w:t>
-      </w:r>
-    </w:p>
+        <w:t>8</w:t>
+      </w:r>
+      <w:bookmarkStart w:id="3" w:name="_GoBack"/>
+      <w:bookmarkEnd w:id="3"/>
+      <w:r>
+        <w:t xml:space="preserve">: </w:t>
+      </w:r>
+      <w:r>
+        <w:t>Search</w:t>
+      </w:r>
+      <w:r>
+        <w:t xml:space="preserve"> Pastimes</w:t>
+      </w:r>
+      <w:r>
+        <w:t xml:space="preserve"> (text based search)</w:t>
+      </w:r>
+    </w:p>
+    <w:p>
+      <w:pPr>
+        <w:pStyle w:val="UserStory"/>
+      </w:pPr>
+      <w:r>
+        <w:rPr>
+          <w:b/>
+        </w:rPr>
+        <w:t>As a</w:t>
+      </w:r>
+      <w:r>
+        <w:t xml:space="preserve"> Portal User </w:t>
+      </w:r>
+      <w:r>
+        <w:rPr>
+          <w:b/>
+        </w:rPr>
+        <w:t>I want to</w:t>
+      </w:r>
+      <w:r>
+        <w:t xml:space="preserve"> search the </w:t>
+      </w:r>
+      <w:r>
+        <w:t>pastimes</w:t>
+      </w:r>
+      <w:r>
+        <w:t xml:space="preserve"> (google-like text based search) </w:t>
+      </w:r>
+      <w:r>
+        <w:rPr>
+          <w:b/>
+        </w:rPr>
+        <w:t>so that</w:t>
+      </w:r>
+      <w:r>
+        <w:t xml:space="preserve"> I can get the search results that are relevant to what I am looking for.</w:t>
+      </w:r>
+    </w:p>
+    <w:p>
+      <w:r>
+        <w:t xml:space="preserve">In the </w:t>
+      </w:r>
+      <w:r>
+        <w:t>SP Lila portal</w:t>
+      </w:r>
+      <w:r>
+        <w:t xml:space="preserve">, the search user interface should </w:t>
+      </w:r>
+      <w:r>
+        <w:t>allow a text based search</w:t>
+      </w:r>
+      <w:r>
+        <w:t>.</w:t>
+      </w:r>
+      <w:r>
+        <w:t xml:space="preserve"> </w:t>
+      </w:r>
+    </w:p>
+    <w:p>
+      <w:pPr>
+        <w:pStyle w:val="ListParagraph"/>
+        <w:ind w:left="720" w:hanging="360"/>
+      </w:pPr>
+      <w:r>
+        <w:t xml:space="preserve">The </w:t>
+      </w:r>
+      <w:r>
+        <w:t>pastimes</w:t>
+      </w:r>
+      <w:r>
+        <w:t xml:space="preserve"> in which the text pattern appears </w:t>
+      </w:r>
+      <w:r>
+        <w:t>shall be</w:t>
+      </w:r>
+      <w:r>
+        <w:t xml:space="preserve"> shown in the search results page. </w:t>
+      </w:r>
+    </w:p>
+    <w:p>
+      <w:pPr>
+        <w:pStyle w:val="ListParagraph"/>
+        <w:ind w:left="720" w:hanging="360"/>
+      </w:pPr>
+      <w:r>
+        <w:t xml:space="preserve">The search results page displays the </w:t>
+      </w:r>
+      <w:r>
+        <w:t>title</w:t>
+      </w:r>
+      <w:r>
+        <w:t xml:space="preserve">, the relevant portion of the </w:t>
+      </w:r>
+      <w:r>
+        <w:t>pastime</w:t>
+      </w:r>
+      <w:r>
+        <w:t xml:space="preserve"> that contains the search text, the </w:t>
+      </w:r>
+      <w:r>
+        <w:t>books from which the pastime is taken, author of the book</w:t>
+      </w:r>
+      <w:r>
+        <w:t xml:space="preserve">. </w:t>
+      </w:r>
+    </w:p>
+    <w:p>
+      <w:pPr>
+        <w:pStyle w:val="ListParagraph"/>
+        <w:ind w:left="720" w:hanging="360"/>
+      </w:pPr>
+      <w:r>
+        <w:t xml:space="preserve">The user can click on the </w:t>
+      </w:r>
+      <w:r>
+        <w:t>title</w:t>
+      </w:r>
+      <w:r>
+        <w:t xml:space="preserve"> (which is a hyper link) to open the </w:t>
+      </w:r>
+      <w:r>
+        <w:t>pastime</w:t>
+      </w:r>
+      <w:r>
+        <w:t xml:space="preserve"> and read it fully. </w:t>
+      </w:r>
+    </w:p>
+    <w:p>
+      <w:r>
+        <w:t xml:space="preserve">The user will see only the </w:t>
+      </w:r>
+      <w:r>
+        <w:t>pastimes</w:t>
+      </w:r>
+      <w:r>
+        <w:t xml:space="preserve"> for which they have got the visibility.</w:t>
+      </w:r>
+    </w:p>
+    <w:p/>
+    <w:p/>
     <w:sectPr>
       <w:pgSz w:w="11907" w:h="16839" w:code="9"/>
       <w:pgMar w:top="1080" w:right="1080" w:bottom="1080" w:left="1080" w:header="720" w:footer="720" w:gutter="0"/>
@@ -918,9 +1706,6 @@
 <w:endnotes xmlns:wpc="http://schemas.microsoft.com/office/word/2010/wordprocessingCanvas" xmlns:mc="http://schemas.openxmlformats.org/markup-compatibility/2006" xmlns:o="urn:schemas-microsoft-com:office:office" xmlns:r="http://schemas.openxmlformats.org/officeDocument/2006/relationships" xmlns:m="http://schemas.openxmlformats.org/officeDocument/2006/math" xmlns:v="urn:schemas-microsoft-com:vml" xmlns:wp14="http://schemas.microsoft.com/office/word/2010/wordprocessingDrawing" xmlns:wp="http://schemas.openxmlformats.org/drawingml/2006/wordprocessingDrawing" xmlns:w10="urn:schemas-microsoft-com:office:word" xmlns:w="http://schemas.openxmlformats.org/wordprocessingml/2006/main" xmlns:w14="http://schemas.microsoft.com/office/word/2010/wordml" xmlns:w15="http://schemas.microsoft.com/office/word/2012/wordml" xmlns:wpg="http://schemas.microsoft.com/office/word/2010/wordprocessingGroup" xmlns:wpi="http://schemas.microsoft.com/office/word/2010/wordprocessingInk" xmlns:wne="http://schemas.microsoft.com/office/word/2006/wordml" xmlns:wps="http://schemas.microsoft.com/office/word/2010/wordprocessingShape" mc:Ignorable="w14 w15 wp14">
   <w:endnote w:type="separator" w:id="-1">
     <w:p>
-      <w:pPr>
-        <w:spacing w:before="0" w:after="0" w:line="240" w:lineRule="auto"/>
-      </w:pPr>
       <w:r>
         <w:separator/>
       </w:r>
@@ -928,9 +1713,6 @@
   </w:endnote>
   <w:endnote w:type="continuationSeparator" w:id="0">
     <w:p>
-      <w:pPr>
-        <w:spacing w:before="0" w:after="0" w:line="240" w:lineRule="auto"/>
-      </w:pPr>
       <w:r>
         <w:continuationSeparator/>
       </w:r>
@@ -943,9 +1725,6 @@
 <w:footnotes xmlns:wpc="http://schemas.microsoft.com/office/word/2010/wordprocessingCanvas" xmlns:mc="http://schemas.openxmlformats.org/markup-compatibility/2006" xmlns:o="urn:schemas-microsoft-com:office:office" xmlns:r="http://schemas.openxmlformats.org/officeDocument/2006/relationships" xmlns:m="http://schemas.openxmlformats.org/officeDocument/2006/math" xmlns:v="urn:schemas-microsoft-com:vml" xmlns:wp14="http://schemas.microsoft.com/office/word/2010/wordprocessingDrawing" xmlns:wp="http://schemas.openxmlformats.org/drawingml/2006/wordprocessingDrawing" xmlns:w10="urn:schemas-microsoft-com:office:word" xmlns:w="http://schemas.openxmlformats.org/wordprocessingml/2006/main" xmlns:w14="http://schemas.microsoft.com/office/word/2010/wordml" xmlns:w15="http://schemas.microsoft.com/office/word/2012/wordml" xmlns:wpg="http://schemas.microsoft.com/office/word/2010/wordprocessingGroup" xmlns:wpi="http://schemas.microsoft.com/office/word/2010/wordprocessingInk" xmlns:wne="http://schemas.microsoft.com/office/word/2006/wordml" xmlns:wps="http://schemas.microsoft.com/office/word/2010/wordprocessingShape" mc:Ignorable="w14 w15 wp14">
   <w:footnote w:type="separator" w:id="-1">
     <w:p>
-      <w:pPr>
-        <w:spacing w:before="0" w:after="0" w:line="240" w:lineRule="auto"/>
-      </w:pPr>
       <w:r>
         <w:separator/>
       </w:r>
@@ -953,9 +1732,6 @@
   </w:footnote>
   <w:footnote w:type="continuationSeparator" w:id="0">
     <w:p>
-      <w:pPr>
-        <w:spacing w:before="0" w:after="0" w:line="240" w:lineRule="auto"/>
-      </w:pPr>
       <w:r>
         <w:continuationSeparator/>
       </w:r>
@@ -1535,6 +2311,119 @@
     <w:nsid w:val="711C0671"/>
     <w:multiLevelType w:val="hybridMultilevel"/>
     <w:tmpl w:val="AD0C300E"/>
+    <w:lvl w:ilvl="0" w:tplc="04090001">
+      <w:start w:val="1"/>
+      <w:numFmt w:val="bullet"/>
+      <w:lvlText w:val=""/>
+      <w:lvlJc w:val="left"/>
+      <w:pPr>
+        <w:ind w:left="720" w:hanging="360"/>
+      </w:pPr>
+      <w:rPr>
+        <w:rFonts w:ascii="Symbol" w:hAnsi="Symbol" w:hint="default"/>
+      </w:rPr>
+    </w:lvl>
+    <w:lvl w:ilvl="1" w:tplc="04090003" w:tentative="1">
+      <w:start w:val="1"/>
+      <w:numFmt w:val="bullet"/>
+      <w:lvlText w:val="o"/>
+      <w:lvlJc w:val="left"/>
+      <w:pPr>
+        <w:ind w:left="1440" w:hanging="360"/>
+      </w:pPr>
+      <w:rPr>
+        <w:rFonts w:ascii="Courier New" w:hAnsi="Courier New" w:cs="Courier New" w:hint="default"/>
+      </w:rPr>
+    </w:lvl>
+    <w:lvl w:ilvl="2" w:tplc="04090005" w:tentative="1">
+      <w:start w:val="1"/>
+      <w:numFmt w:val="bullet"/>
+      <w:lvlText w:val=""/>
+      <w:lvlJc w:val="left"/>
+      <w:pPr>
+        <w:ind w:left="2160" w:hanging="360"/>
+      </w:pPr>
+      <w:rPr>
+        <w:rFonts w:ascii="Wingdings" w:hAnsi="Wingdings" w:hint="default"/>
+      </w:rPr>
+    </w:lvl>
+    <w:lvl w:ilvl="3" w:tplc="04090001" w:tentative="1">
+      <w:start w:val="1"/>
+      <w:numFmt w:val="bullet"/>
+      <w:lvlText w:val=""/>
+      <w:lvlJc w:val="left"/>
+      <w:pPr>
+        <w:ind w:left="2880" w:hanging="360"/>
+      </w:pPr>
+      <w:rPr>
+        <w:rFonts w:ascii="Symbol" w:hAnsi="Symbol" w:hint="default"/>
+      </w:rPr>
+    </w:lvl>
+    <w:lvl w:ilvl="4" w:tplc="04090003" w:tentative="1">
+      <w:start w:val="1"/>
+      <w:numFmt w:val="bullet"/>
+      <w:lvlText w:val="o"/>
+      <w:lvlJc w:val="left"/>
+      <w:pPr>
+        <w:ind w:left="3600" w:hanging="360"/>
+      </w:pPr>
+      <w:rPr>
+        <w:rFonts w:ascii="Courier New" w:hAnsi="Courier New" w:cs="Courier New" w:hint="default"/>
+      </w:rPr>
+    </w:lvl>
+    <w:lvl w:ilvl="5" w:tplc="04090005" w:tentative="1">
+      <w:start w:val="1"/>
+      <w:numFmt w:val="bullet"/>
+      <w:lvlText w:val=""/>
+      <w:lvlJc w:val="left"/>
+      <w:pPr>
+        <w:ind w:left="4320" w:hanging="360"/>
+      </w:pPr>
+      <w:rPr>
+        <w:rFonts w:ascii="Wingdings" w:hAnsi="Wingdings" w:hint="default"/>
+      </w:rPr>
+    </w:lvl>
+    <w:lvl w:ilvl="6" w:tplc="04090001" w:tentative="1">
+      <w:start w:val="1"/>
+      <w:numFmt w:val="bullet"/>
+      <w:lvlText w:val=""/>
+      <w:lvlJc w:val="left"/>
+      <w:pPr>
+        <w:ind w:left="5040" w:hanging="360"/>
+      </w:pPr>
+      <w:rPr>
+        <w:rFonts w:ascii="Symbol" w:hAnsi="Symbol" w:hint="default"/>
+      </w:rPr>
+    </w:lvl>
+    <w:lvl w:ilvl="7" w:tplc="04090003" w:tentative="1">
+      <w:start w:val="1"/>
+      <w:numFmt w:val="bullet"/>
+      <w:lvlText w:val="o"/>
+      <w:lvlJc w:val="left"/>
+      <w:pPr>
+        <w:ind w:left="5760" w:hanging="360"/>
+      </w:pPr>
+      <w:rPr>
+        <w:rFonts w:ascii="Courier New" w:hAnsi="Courier New" w:cs="Courier New" w:hint="default"/>
+      </w:rPr>
+    </w:lvl>
+    <w:lvl w:ilvl="8" w:tplc="04090005" w:tentative="1">
+      <w:start w:val="1"/>
+      <w:numFmt w:val="bullet"/>
+      <w:lvlText w:val=""/>
+      <w:lvlJc w:val="left"/>
+      <w:pPr>
+        <w:ind w:left="6480" w:hanging="360"/>
+      </w:pPr>
+      <w:rPr>
+        <w:rFonts w:ascii="Wingdings" w:hAnsi="Wingdings" w:hint="default"/>
+      </w:rPr>
+    </w:lvl>
+  </w:abstractNum>
+  <w:abstractNum w:abstractNumId="6" w15:restartNumberingAfterBreak="0">
+    <w:nsid w:val="7D590E9E"/>
+    <w:multiLevelType w:val="hybridMultilevel"/>
+    <w:tmpl w:val="FAFAF306"/>
     <w:lvl w:ilvl="0" w:tplc="04090001">
       <w:start w:val="1"/>
       <w:numFmt w:val="bullet"/>
@@ -1661,6 +2550,9 @@
   </w:num>
   <w:num w:numId="6">
     <w:abstractNumId w:val="5"/>
+  </w:num>
+  <w:num w:numId="7">
+    <w:abstractNumId w:val="6"/>
   </w:num>
   <w:numIdMacAtCleanup w:val="6"/>
 </w:numbering>
@@ -2059,11 +2951,14 @@
   <w:style w:type="paragraph" w:default="1" w:styleId="Normal">
     <w:name w:val="Normal"/>
     <w:qFormat/>
-    <w:rsid w:val="00522258"/>
+    <w:rsid w:val="00954644"/>
     <w:pPr>
       <w:spacing w:before="120" w:after="120" w:line="288" w:lineRule="auto"/>
       <w:jc w:val="both"/>
     </w:pPr>
+    <w:rPr>
+      <w:color w:val="262626" w:themeColor="text1" w:themeTint="D9"/>
+    </w:rPr>
   </w:style>
   <w:style w:type="paragraph" w:styleId="Heading1">
     <w:name w:val="heading 1"/>
@@ -2297,6 +3192,28 @@
     <w:link w:val="Footer"/>
     <w:uiPriority w:val="99"/>
     <w:rsid w:val="005834C2"/>
+  </w:style>
+  <w:style w:type="paragraph" w:customStyle="1" w:styleId="UserStory">
+    <w:name w:val="User Story"/>
+    <w:basedOn w:val="Normal"/>
+    <w:link w:val="UserStoryChar"/>
+    <w:qFormat/>
+    <w:rsid w:val="00E34BED"/>
+    <w:pPr>
+      <w:spacing w:line="360" w:lineRule="auto"/>
+    </w:pPr>
+    <w:rPr>
+      <w:color w:val="2F5496" w:themeColor="accent5" w:themeShade="BF"/>
+    </w:rPr>
+  </w:style>
+  <w:style w:type="character" w:customStyle="1" w:styleId="UserStoryChar">
+    <w:name w:val="User Story Char"/>
+    <w:basedOn w:val="DefaultParagraphFont"/>
+    <w:link w:val="UserStory"/>
+    <w:rsid w:val="00E34BED"/>
+    <w:rPr>
+      <w:color w:val="2F5496" w:themeColor="accent5" w:themeShade="BF"/>
+    </w:rPr>
   </w:style>
 </w:styles>
 </file>
@@ -2567,7 +3484,7 @@
 </file>
 
 <file path=customXml/itemProps1.xml><?xml version="1.0" encoding="utf-8"?>
-<ds:datastoreItem xmlns:ds="http://schemas.openxmlformats.org/officeDocument/2006/customXml" ds:itemID="{16E7C55D-43EE-418F-9327-B5F4501FD434}">
+<ds:datastoreItem xmlns:ds="http://schemas.openxmlformats.org/officeDocument/2006/customXml" ds:itemID="{614A602E-08C8-4903-A5F6-7182D8667CCB}">
   <ds:schemaRefs>
     <ds:schemaRef ds:uri="http://schemas.openxmlformats.org/officeDocument/2006/bibliography"/>
   </ds:schemaRefs>

</xml_diff>